<commit_message>
latest code and paper version
</commit_message>
<xml_diff>
--- a/paper/PRISMA_2020_flow_diagram_new_SRs_v1.docx
+++ b/paper/PRISMA_2020_flow_diagram_new_SRs_v1.docx
@@ -9,6 +9,7 @@
           <w:b/>
           <w:sz w:val="12"/>
           <w:szCs w:val="12"/>
+          <w:lang w:val="de-DE"/>
         </w:rPr>
       </w:pPr>
     </w:p>
@@ -203,16 +204,16 @@
         <mc:AlternateContent>
           <mc:Choice Requires="wps">
             <w:drawing>
-              <wp:anchor distT="0" distB="0" distL="114300" distR="114300" simplePos="0" relativeHeight="251661312" behindDoc="0" locked="0" layoutInCell="1" allowOverlap="1" wp14:anchorId="07961AC4" wp14:editId="0E15FF6C">
+              <wp:anchor distT="0" distB="0" distL="114300" distR="114300" simplePos="0" relativeHeight="251661312" behindDoc="0" locked="0" layoutInCell="1" allowOverlap="1" wp14:anchorId="07961AC4" wp14:editId="68A55520">
                 <wp:simplePos x="0" y="0"/>
                 <wp:positionH relativeFrom="column">
-                  <wp:posOffset>3028071</wp:posOffset>
+                  <wp:posOffset>3012334</wp:posOffset>
                 </wp:positionH>
                 <wp:positionV relativeFrom="paragraph">
-                  <wp:posOffset>74295</wp:posOffset>
+                  <wp:posOffset>74839</wp:posOffset>
                 </wp:positionV>
-                <wp:extent cx="1956411" cy="1242999"/>
-                <wp:effectExtent l="0" t="0" r="12700" b="14605"/>
+                <wp:extent cx="1974049" cy="1242999"/>
+                <wp:effectExtent l="0" t="0" r="7620" b="14605"/>
                 <wp:wrapNone/>
                 <wp:docPr id="2" name="Rectangle 2"/>
                 <wp:cNvGraphicFramePr/>
@@ -223,7 +224,7 @@
                       <wps:spPr>
                         <a:xfrm>
                           <a:off x="0" y="0"/>
-                          <a:ext cx="1956411" cy="1242999"/>
+                          <a:ext cx="1974049" cy="1242999"/>
                         </a:xfrm>
                         <a:prstGeom prst="rect">
                           <a:avLst/>
@@ -492,7 +493,7 @@
           </mc:Choice>
           <mc:Fallback>
             <w:pict>
-              <v:rect w14:anchorId="07961AC4" id="Rectangle 2" o:spid="_x0000_s1027" style="position:absolute;margin-left:238.45pt;margin-top:5.85pt;width:154.05pt;height:97.85pt;z-index:251661312;visibility:visible;mso-wrap-style:square;mso-width-percent:0;mso-height-percent:0;mso-wrap-distance-left:9pt;mso-wrap-distance-top:0;mso-wrap-distance-right:9pt;mso-wrap-distance-bottom:0;mso-position-horizontal:absolute;mso-position-horizontal-relative:text;mso-position-vertical:absolute;mso-position-vertical-relative:text;mso-width-percent:0;mso-height-percent:0;mso-width-relative:margin;mso-height-relative:margin;v-text-anchor:middle" o:gfxdata="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" filled="f" strokecolor="black [3213]" strokeweight="1pt">
+              <v:rect w14:anchorId="07961AC4" id="Rectangle 2" o:spid="_x0000_s1027" style="position:absolute;margin-left:237.2pt;margin-top:5.9pt;width:155.45pt;height:97.85pt;z-index:251661312;visibility:visible;mso-wrap-style:square;mso-width-percent:0;mso-height-percent:0;mso-wrap-distance-left:9pt;mso-wrap-distance-top:0;mso-wrap-distance-right:9pt;mso-wrap-distance-bottom:0;mso-position-horizontal:absolute;mso-position-horizontal-relative:text;mso-position-vertical:absolute;mso-position-vertical-relative:text;mso-width-percent:0;mso-height-percent:0;mso-width-relative:margin;mso-height-relative:margin;v-text-anchor:middle" o:gfxdata="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" filled="f" strokecolor="black [3213]" strokeweight="1pt">
                 <v:textbox>
                   <w:txbxContent>
                     <w:p>
@@ -726,7 +727,7 @@
         <mc:AlternateContent>
           <mc:Choice Requires="wps">
             <w:drawing>
-              <wp:anchor distT="0" distB="0" distL="114300" distR="114300" simplePos="0" relativeHeight="251659264" behindDoc="0" locked="0" layoutInCell="1" allowOverlap="1" wp14:anchorId="65FC63CD" wp14:editId="1E8D9BAC">
+              <wp:anchor distT="0" distB="0" distL="114300" distR="114300" simplePos="0" relativeHeight="251659264" behindDoc="0" locked="0" layoutInCell="1" allowOverlap="1" wp14:anchorId="65FC63CD" wp14:editId="4E27FB97">
                 <wp:simplePos x="0" y="0"/>
                 <wp:positionH relativeFrom="column">
                   <wp:posOffset>559613</wp:posOffset>
@@ -1279,7 +1280,7 @@
         <mc:AlternateContent>
           <mc:Choice Requires="wps">
             <w:drawing>
-              <wp:anchor distT="0" distB="0" distL="114300" distR="114300" simplePos="0" relativeHeight="251701248" behindDoc="0" locked="0" layoutInCell="1" allowOverlap="1" wp14:anchorId="3999D40D" wp14:editId="1EACE2BF">
+              <wp:anchor distT="0" distB="0" distL="114300" distR="114300" simplePos="0" relativeHeight="251701248" behindDoc="0" locked="0" layoutInCell="1" allowOverlap="1" wp14:anchorId="3999D40D" wp14:editId="6EEBBF59">
                 <wp:simplePos x="0" y="0"/>
                 <wp:positionH relativeFrom="column">
                   <wp:posOffset>-403543</wp:posOffset>
@@ -1379,7 +1380,23 @@
           </mc:Choice>
           <mc:Fallback>
             <w:pict>
-              <v:shape w14:anchorId="3999D40D" id="Flowchart: Alternate Process 31" o:spid="_x0000_s1029" type="#_x0000_t176" style="position:absolute;margin-left:-31.8pt;margin-top:17.5pt;width:100.55pt;height:20.7pt;rotation:-90;z-index:251701248;visibility:visible;mso-wrap-style:square;mso-width-percent:0;mso-height-percent:0;mso-wrap-distance-left:9pt;mso-wrap-distance-top:0;mso-wrap-distance-right:9pt;mso-wrap-distance-bottom:0;mso-position-horizontal:absolute;mso-position-horizontal-relative:text;mso-position-vertical:absolute;mso-position-vertical-relative:text;mso-width-percent:0;mso-height-percent:0;mso-width-relative:margin;mso-height-relative:margin;v-text-anchor:middle" o:gfxdata="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" fillcolor="#9cc2e5 [1944]" strokecolor="black [3213]" strokeweight="1pt">
+              <v:shapetype w14:anchorId="3999D40D" id="_x0000_t176" coordsize="21600,21600" o:spt="176" adj="2700" path="m@0,qx0@0l0@2qy@0,21600l@1,21600qx21600@2l21600@0qy@1,xe">
+                <v:stroke joinstyle="miter"/>
+                <v:formulas>
+                  <v:f eqn="val #0"/>
+                  <v:f eqn="sum width 0 #0"/>
+                  <v:f eqn="sum height 0 #0"/>
+                  <v:f eqn="prod @0 2929 10000"/>
+                  <v:f eqn="sum width 0 @3"/>
+                  <v:f eqn="sum height 0 @3"/>
+                  <v:f eqn="val width"/>
+                  <v:f eqn="val height"/>
+                  <v:f eqn="prod width 1 2"/>
+                  <v:f eqn="prod height 1 2"/>
+                </v:formulas>
+                <v:path gradientshapeok="t" limo="10800,10800" o:connecttype="custom" o:connectlocs="@8,0;0,@9;@8,@7;@6,@9" textboxrect="@3,@3,@4,@5"/>
+              </v:shapetype>
+              <v:shape id="Flowchart: Alternate Process 31" o:spid="_x0000_s1029" type="#_x0000_t176" style="position:absolute;margin-left:-31.8pt;margin-top:17.5pt;width:100.55pt;height:20.7pt;rotation:-90;z-index:251701248;visibility:visible;mso-wrap-style:square;mso-width-percent:0;mso-height-percent:0;mso-wrap-distance-left:9pt;mso-wrap-distance-top:0;mso-wrap-distance-right:9pt;mso-wrap-distance-bottom:0;mso-position-horizontal:absolute;mso-position-horizontal-relative:text;mso-position-vertical:absolute;mso-position-vertical-relative:text;mso-width-percent:0;mso-height-percent:0;mso-width-relative:margin;mso-height-relative:margin;v-text-anchor:middle" o:gfxdata="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" fillcolor="#9cc2e5 [1944]" strokecolor="black [3213]" strokeweight="1pt">
                 <v:textbox>
                   <w:txbxContent>
                     <w:p>
@@ -1429,16 +1446,16 @@
         <mc:AlternateContent>
           <mc:Choice Requires="wps">
             <w:drawing>
-              <wp:anchor distT="0" distB="0" distL="114300" distR="114300" simplePos="0" relativeHeight="251679744" behindDoc="0" locked="0" layoutInCell="1" allowOverlap="1" wp14:anchorId="17302BD8" wp14:editId="2E0EB66A">
+              <wp:anchor distT="0" distB="0" distL="114300" distR="114300" simplePos="0" relativeHeight="251679744" behindDoc="0" locked="0" layoutInCell="1" allowOverlap="1" wp14:anchorId="17302BD8" wp14:editId="1962E5D1">
                 <wp:simplePos x="0" y="0"/>
                 <wp:positionH relativeFrom="column">
-                  <wp:posOffset>2454250</wp:posOffset>
+                  <wp:posOffset>2447109</wp:posOffset>
                 </wp:positionH>
                 <wp:positionV relativeFrom="paragraph">
-                  <wp:posOffset>9550</wp:posOffset>
+                  <wp:posOffset>9525</wp:posOffset>
                 </wp:positionV>
                 <wp:extent cx="563270" cy="0"/>
-                <wp:effectExtent l="0" t="76200" r="27305" b="95250"/>
+                <wp:effectExtent l="0" t="50800" r="0" b="76200"/>
                 <wp:wrapNone/>
                 <wp:docPr id="14" name="Straight Arrow Connector 14"/>
                 <wp:cNvGraphicFramePr/>
@@ -1484,11 +1501,11 @@
           </mc:Choice>
           <mc:Fallback>
             <w:pict>
-              <v:shapetype w14:anchorId="6BAD952B" id="_x0000_t32" coordsize="21600,21600" o:spt="32" o:oned="t" path="m,l21600,21600e" filled="f">
+              <v:shapetype w14:anchorId="3043CA41" id="_x0000_t32" coordsize="21600,21600" o:spt="32" o:oned="t" path="m,l21600,21600e" filled="f">
                 <v:path arrowok="t" fillok="f" o:connecttype="none"/>
                 <o:lock v:ext="edit" shapetype="t"/>
               </v:shapetype>
-              <v:shape id="Straight Arrow Connector 14" o:spid="_x0000_s1026" type="#_x0000_t32" style="position:absolute;margin-left:193.25pt;margin-top:.75pt;width:44.35pt;height:0;z-index:251679744;visibility:visible;mso-wrap-style:square;mso-wrap-distance-left:9pt;mso-wrap-distance-top:0;mso-wrap-distance-right:9pt;mso-wrap-distance-bottom:0;mso-position-horizontal:absolute;mso-position-horizontal-relative:text;mso-position-vertical:absolute;mso-position-vertical-relative:text" o:gfxdata="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" strokecolor="black [3213]" strokeweight=".5pt">
+              <v:shape id="Straight Arrow Connector 14" o:spid="_x0000_s1026" type="#_x0000_t32" style="position:absolute;margin-left:192.7pt;margin-top:.75pt;width:44.35pt;height:0;z-index:251679744;visibility:visible;mso-wrap-style:square;mso-wrap-distance-left:9pt;mso-wrap-distance-top:0;mso-wrap-distance-right:9pt;mso-wrap-distance-bottom:0;mso-position-horizontal:absolute;mso-position-horizontal-relative:text;mso-position-vertical:absolute;mso-position-vertical-relative:text" o:gfxdata="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" strokecolor="black [3213]" strokeweight=".5pt">
                 <v:stroke endarrow="block" joinstyle="miter"/>
               </v:shape>
             </w:pict>
@@ -1517,7 +1534,7 @@
         <mc:AlternateContent>
           <mc:Choice Requires="wps">
             <w:drawing>
-              <wp:anchor distT="0" distB="0" distL="114300" distR="114300" simplePos="0" relativeHeight="251706368" behindDoc="0" locked="0" layoutInCell="1" allowOverlap="1" wp14:anchorId="56EC9F21" wp14:editId="4AA4B306">
+              <wp:anchor distT="0" distB="0" distL="114300" distR="114300" simplePos="0" relativeHeight="251706368" behindDoc="0" locked="0" layoutInCell="1" allowOverlap="1" wp14:anchorId="56EC9F21" wp14:editId="7C70BE1B">
                 <wp:simplePos x="0" y="0"/>
                 <wp:positionH relativeFrom="column">
                   <wp:posOffset>1400175</wp:posOffset>
@@ -1572,22 +1589,13 @@
           </mc:Choice>
           <mc:Fallback>
             <w:pict>
-              <v:shapetype w14:anchorId="662EF780" id="_x0000_t32" coordsize="21600,21600" o:spt="32" o:oned="t" path="m,l21600,21600e" filled="f">
-                <v:path arrowok="t" fillok="f" o:connecttype="none"/>
-                <o:lock v:ext="edit" shapetype="t"/>
-              </v:shapetype>
-              <v:shape id="Straight Arrow Connector 27" o:spid="_x0000_s1026" type="#_x0000_t32" style="position:absolute;margin-left:110.25pt;margin-top:10.15pt;width:0;height:22.15pt;z-index:251706368;visibility:visible;mso-wrap-style:square;mso-wrap-distance-left:9pt;mso-wrap-distance-top:0;mso-wrap-distance-right:9pt;mso-wrap-distance-bottom:0;mso-position-horizontal:absolute;mso-position-horizontal-relative:text;mso-position-vertical:absolute;mso-position-vertical-relative:text" o:gfxdata="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" strokecolor="black [3213]" strokeweight=".5pt">
+              <v:shape w14:anchorId="116B5879" id="Straight Arrow Connector 27" o:spid="_x0000_s1026" type="#_x0000_t32" style="position:absolute;margin-left:110.25pt;margin-top:10.15pt;width:0;height:22.15pt;z-index:251706368;visibility:visible;mso-wrap-style:square;mso-wrap-distance-left:9pt;mso-wrap-distance-top:0;mso-wrap-distance-right:9pt;mso-wrap-distance-bottom:0;mso-position-horizontal:absolute;mso-position-horizontal-relative:text;mso-position-vertical:absolute;mso-position-vertical-relative:text" o:gfxdata="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" strokecolor="black [3213]" strokeweight=".5pt">
                 <v:stroke endarrow="block" joinstyle="miter"/>
               </v:shape>
             </w:pict>
           </mc:Fallback>
         </mc:AlternateContent>
       </w:r>
-    </w:p>
-    <w:p>
-      <w:pPr>
-        <w:spacing w:after="0" w:line="240" w:lineRule="auto"/>
-      </w:pPr>
     </w:p>
     <w:p>
       <w:pPr>
@@ -1600,16 +1608,16 @@
         <mc:AlternateContent>
           <mc:Choice Requires="wps">
             <w:drawing>
-              <wp:anchor distT="0" distB="0" distL="114300" distR="114300" simplePos="0" relativeHeight="251665408" behindDoc="0" locked="0" layoutInCell="1" allowOverlap="1" wp14:anchorId="4FF0996A" wp14:editId="12F61D09">
+              <wp:anchor distT="0" distB="0" distL="114300" distR="114300" simplePos="0" relativeHeight="251665408" behindDoc="0" locked="0" layoutInCell="1" allowOverlap="1" wp14:anchorId="4FF0996A" wp14:editId="29BF9D3E">
                 <wp:simplePos x="0" y="0"/>
                 <wp:positionH relativeFrom="column">
-                  <wp:posOffset>3021282</wp:posOffset>
+                  <wp:posOffset>2998750</wp:posOffset>
                 </wp:positionH>
                 <wp:positionV relativeFrom="paragraph">
-                  <wp:posOffset>74147</wp:posOffset>
+                  <wp:posOffset>167368</wp:posOffset>
                 </wp:positionV>
-                <wp:extent cx="1969722" cy="653143"/>
-                <wp:effectExtent l="0" t="0" r="12065" b="7620"/>
+                <wp:extent cx="2030450" cy="731157"/>
+                <wp:effectExtent l="0" t="0" r="14605" b="18415"/>
                 <wp:wrapNone/>
                 <wp:docPr id="4" name="Rectangle 4"/>
                 <wp:cNvGraphicFramePr/>
@@ -1620,7 +1628,7 @@
                       <wps:spPr>
                         <a:xfrm>
                           <a:off x="0" y="0"/>
-                          <a:ext cx="1969722" cy="653143"/>
+                          <a:ext cx="2030450" cy="731157"/>
                         </a:xfrm>
                         <a:prstGeom prst="rect">
                           <a:avLst/>
@@ -1826,7 +1834,43 @@
                                 <w:sz w:val="18"/>
                                 <w:szCs w:val="20"/>
                               </w:rPr>
-                              <w:t xml:space="preserve"> Manually ( n = 286)</w:t>
+                              <w:t xml:space="preserve"> Manually </w:t>
+                            </w:r>
+                            <w:r>
+                              <w:rPr>
+                                <w:rFonts w:ascii="Arial" w:hAnsi="Arial" w:cs="Arial"/>
+                                <w:color w:val="000000" w:themeColor="text1"/>
+                                <w:sz w:val="18"/>
+                                <w:szCs w:val="20"/>
+                              </w:rPr>
+                              <w:t>(n</w:t>
+                            </w:r>
+                            <w:r>
+                              <w:rPr>
+                                <w:rFonts w:ascii="Arial" w:hAnsi="Arial" w:cs="Arial"/>
+                                <w:color w:val="000000" w:themeColor="text1"/>
+                                <w:sz w:val="18"/>
+                                <w:szCs w:val="20"/>
+                              </w:rPr>
+                              <w:t xml:space="preserve"> </w:t>
+                            </w:r>
+                            <w:r>
+                              <w:rPr>
+                                <w:rFonts w:ascii="Arial" w:hAnsi="Arial" w:cs="Arial"/>
+                                <w:color w:val="000000" w:themeColor="text1"/>
+                                <w:sz w:val="18"/>
+                                <w:szCs w:val="20"/>
+                              </w:rPr>
+                              <w:t>= 286</w:t>
+                            </w:r>
+                            <w:r>
+                              <w:rPr>
+                                <w:rFonts w:ascii="Arial" w:hAnsi="Arial" w:cs="Arial"/>
+                                <w:color w:val="000000" w:themeColor="text1"/>
+                                <w:sz w:val="18"/>
+                                <w:szCs w:val="20"/>
+                              </w:rPr>
+                              <w:t>)</w:t>
                             </w:r>
                           </w:p>
                         </w:txbxContent>
@@ -1851,7 +1895,7 @@
           </mc:Choice>
           <mc:Fallback>
             <w:pict>
-              <v:rect w14:anchorId="4FF0996A" id="Rectangle 4" o:spid="_x0000_s1030" style="position:absolute;margin-left:237.9pt;margin-top:5.85pt;width:155.1pt;height:51.45pt;z-index:251665408;visibility:visible;mso-wrap-style:square;mso-width-percent:0;mso-height-percent:0;mso-wrap-distance-left:9pt;mso-wrap-distance-top:0;mso-wrap-distance-right:9pt;mso-wrap-distance-bottom:0;mso-position-horizontal:absolute;mso-position-horizontal-relative:text;mso-position-vertical:absolute;mso-position-vertical-relative:text;mso-width-percent:0;mso-height-percent:0;mso-width-relative:margin;mso-height-relative:margin;v-text-anchor:middle" o:gfxdata="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" filled="f" strokecolor="black [3213]" strokeweight="1pt">
+              <v:rect w14:anchorId="4FF0996A" id="Rectangle 4" o:spid="_x0000_s1030" style="position:absolute;margin-left:236.1pt;margin-top:13.2pt;width:159.9pt;height:57.55pt;z-index:251665408;visibility:visible;mso-wrap-style:square;mso-width-percent:0;mso-height-percent:0;mso-wrap-distance-left:9pt;mso-wrap-distance-top:0;mso-wrap-distance-right:9pt;mso-wrap-distance-bottom:0;mso-position-horizontal:absolute;mso-position-horizontal-relative:text;mso-position-vertical:absolute;mso-position-vertical-relative:text;mso-width-percent:0;mso-height-percent:0;mso-width-relative:margin;mso-height-relative:margin;v-text-anchor:middle" o:gfxdata="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" filled="f" strokecolor="black [3213]" strokeweight="1pt">
                 <v:textbox>
                   <w:txbxContent>
                     <w:p>
@@ -2030,7 +2074,43 @@
                           <w:sz w:val="18"/>
                           <w:szCs w:val="20"/>
                         </w:rPr>
-                        <w:t xml:space="preserve"> Manually ( n = 286)</w:t>
+                        <w:t xml:space="preserve"> Manually </w:t>
+                      </w:r>
+                      <w:r>
+                        <w:rPr>
+                          <w:rFonts w:ascii="Arial" w:hAnsi="Arial" w:cs="Arial"/>
+                          <w:color w:val="000000" w:themeColor="text1"/>
+                          <w:sz w:val="18"/>
+                          <w:szCs w:val="20"/>
+                        </w:rPr>
+                        <w:t>(n</w:t>
+                      </w:r>
+                      <w:r>
+                        <w:rPr>
+                          <w:rFonts w:ascii="Arial" w:hAnsi="Arial" w:cs="Arial"/>
+                          <w:color w:val="000000" w:themeColor="text1"/>
+                          <w:sz w:val="18"/>
+                          <w:szCs w:val="20"/>
+                        </w:rPr>
+                        <w:t xml:space="preserve"> </w:t>
+                      </w:r>
+                      <w:r>
+                        <w:rPr>
+                          <w:rFonts w:ascii="Arial" w:hAnsi="Arial" w:cs="Arial"/>
+                          <w:color w:val="000000" w:themeColor="text1"/>
+                          <w:sz w:val="18"/>
+                          <w:szCs w:val="20"/>
+                        </w:rPr>
+                        <w:t>= 286</w:t>
+                      </w:r>
+                      <w:r>
+                        <w:rPr>
+                          <w:rFonts w:ascii="Arial" w:hAnsi="Arial" w:cs="Arial"/>
+                          <w:color w:val="000000" w:themeColor="text1"/>
+                          <w:sz w:val="18"/>
+                          <w:szCs w:val="20"/>
+                        </w:rPr>
+                        <w:t>)</w:t>
                       </w:r>
                     </w:p>
                   </w:txbxContent>
@@ -2040,6 +2120,11 @@
           </mc:Fallback>
         </mc:AlternateContent>
       </w:r>
+    </w:p>
+    <w:p>
+      <w:pPr>
+        <w:spacing w:after="0" w:line="240" w:lineRule="auto"/>
+      </w:pPr>
       <w:r>
         <w:rPr>
           <w:noProof/>
@@ -2047,76 +2132,7 @@
         <mc:AlternateContent>
           <mc:Choice Requires="wps">
             <w:drawing>
-              <wp:anchor distT="0" distB="0" distL="114300" distR="114300" simplePos="0" relativeHeight="251681792" behindDoc="0" locked="0" layoutInCell="1" allowOverlap="1" wp14:anchorId="268C9137" wp14:editId="79ABBB27">
-                <wp:simplePos x="0" y="0"/>
-                <wp:positionH relativeFrom="column">
-                  <wp:posOffset>2453640</wp:posOffset>
-                </wp:positionH>
-                <wp:positionV relativeFrom="paragraph">
-                  <wp:posOffset>328295</wp:posOffset>
-                </wp:positionV>
-                <wp:extent cx="563245" cy="0"/>
-                <wp:effectExtent l="0" t="76200" r="27305" b="95250"/>
-                <wp:wrapNone/>
-                <wp:docPr id="15" name="Straight Arrow Connector 15"/>
-                <wp:cNvGraphicFramePr/>
-                <a:graphic xmlns:a="http://schemas.openxmlformats.org/drawingml/2006/main">
-                  <a:graphicData uri="http://schemas.microsoft.com/office/word/2010/wordprocessingShape">
-                    <wps:wsp>
-                      <wps:cNvCnPr/>
-                      <wps:spPr>
-                        <a:xfrm>
-                          <a:off x="0" y="0"/>
-                          <a:ext cx="563245" cy="0"/>
-                        </a:xfrm>
-                        <a:prstGeom prst="straightConnector1">
-                          <a:avLst/>
-                        </a:prstGeom>
-                        <a:ln>
-                          <a:solidFill>
-                            <a:schemeClr val="tx1"/>
-                          </a:solidFill>
-                          <a:tailEnd type="triangle"/>
-                        </a:ln>
-                      </wps:spPr>
-                      <wps:style>
-                        <a:lnRef idx="1">
-                          <a:schemeClr val="accent1"/>
-                        </a:lnRef>
-                        <a:fillRef idx="0">
-                          <a:schemeClr val="accent1"/>
-                        </a:fillRef>
-                        <a:effectRef idx="0">
-                          <a:schemeClr val="accent1"/>
-                        </a:effectRef>
-                        <a:fontRef idx="minor">
-                          <a:schemeClr val="tx1"/>
-                        </a:fontRef>
-                      </wps:style>
-                      <wps:bodyPr/>
-                    </wps:wsp>
-                  </a:graphicData>
-                </a:graphic>
-              </wp:anchor>
-            </w:drawing>
-          </mc:Choice>
-          <mc:Fallback>
-            <w:pict>
-              <v:shape w14:anchorId="2862978A" id="Straight Arrow Connector 15" o:spid="_x0000_s1026" type="#_x0000_t32" style="position:absolute;margin-left:193.2pt;margin-top:25.85pt;width:44.35pt;height:0;z-index:251681792;visibility:visible;mso-wrap-style:square;mso-wrap-distance-left:9pt;mso-wrap-distance-top:0;mso-wrap-distance-right:9pt;mso-wrap-distance-bottom:0;mso-position-horizontal:absolute;mso-position-horizontal-relative:text;mso-position-vertical:absolute;mso-position-vertical-relative:text" o:gfxdata="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" strokecolor="black [3213]" strokeweight=".5pt">
-                <v:stroke endarrow="block" joinstyle="miter"/>
-              </v:shape>
-            </w:pict>
-          </mc:Fallback>
-        </mc:AlternateContent>
-      </w:r>
-      <w:r>
-        <w:rPr>
-          <w:noProof/>
-        </w:rPr>
-        <mc:AlternateContent>
-          <mc:Choice Requires="wps">
-            <w:drawing>
-              <wp:anchor distT="0" distB="0" distL="114300" distR="114300" simplePos="0" relativeHeight="251663360" behindDoc="0" locked="0" layoutInCell="1" allowOverlap="1" wp14:anchorId="4C37AEA5" wp14:editId="01B667BF">
+              <wp:anchor distT="0" distB="0" distL="114300" distR="114300" simplePos="0" relativeHeight="251663360" behindDoc="0" locked="0" layoutInCell="1" allowOverlap="1" wp14:anchorId="4C37AEA5" wp14:editId="6D623ED5">
                 <wp:simplePos x="0" y="0"/>
                 <wp:positionH relativeFrom="column">
                   <wp:posOffset>559435</wp:posOffset>
@@ -2485,6 +2501,75 @@
       <w:pPr>
         <w:spacing w:after="0" w:line="240" w:lineRule="auto"/>
       </w:pPr>
+      <w:r>
+        <w:rPr>
+          <w:noProof/>
+        </w:rPr>
+        <mc:AlternateContent>
+          <mc:Choice Requires="wps">
+            <w:drawing>
+              <wp:anchor distT="0" distB="0" distL="114300" distR="114300" simplePos="0" relativeHeight="251681792" behindDoc="0" locked="0" layoutInCell="1" allowOverlap="1" wp14:anchorId="268C9137" wp14:editId="7BEFAA82">
+                <wp:simplePos x="0" y="0"/>
+                <wp:positionH relativeFrom="column">
+                  <wp:posOffset>2440124</wp:posOffset>
+                </wp:positionH>
+                <wp:positionV relativeFrom="paragraph">
+                  <wp:posOffset>158115</wp:posOffset>
+                </wp:positionV>
+                <wp:extent cx="563245" cy="0"/>
+                <wp:effectExtent l="0" t="50800" r="0" b="76200"/>
+                <wp:wrapNone/>
+                <wp:docPr id="15" name="Straight Arrow Connector 15"/>
+                <wp:cNvGraphicFramePr/>
+                <a:graphic xmlns:a="http://schemas.openxmlformats.org/drawingml/2006/main">
+                  <a:graphicData uri="http://schemas.microsoft.com/office/word/2010/wordprocessingShape">
+                    <wps:wsp>
+                      <wps:cNvCnPr/>
+                      <wps:spPr>
+                        <a:xfrm>
+                          <a:off x="0" y="0"/>
+                          <a:ext cx="563245" cy="0"/>
+                        </a:xfrm>
+                        <a:prstGeom prst="straightConnector1">
+                          <a:avLst/>
+                        </a:prstGeom>
+                        <a:ln>
+                          <a:solidFill>
+                            <a:schemeClr val="tx1"/>
+                          </a:solidFill>
+                          <a:tailEnd type="triangle"/>
+                        </a:ln>
+                      </wps:spPr>
+                      <wps:style>
+                        <a:lnRef idx="1">
+                          <a:schemeClr val="accent1"/>
+                        </a:lnRef>
+                        <a:fillRef idx="0">
+                          <a:schemeClr val="accent1"/>
+                        </a:fillRef>
+                        <a:effectRef idx="0">
+                          <a:schemeClr val="accent1"/>
+                        </a:effectRef>
+                        <a:fontRef idx="minor">
+                          <a:schemeClr val="tx1"/>
+                        </a:fontRef>
+                      </wps:style>
+                      <wps:bodyPr/>
+                    </wps:wsp>
+                  </a:graphicData>
+                </a:graphic>
+              </wp:anchor>
+            </w:drawing>
+          </mc:Choice>
+          <mc:Fallback>
+            <w:pict>
+              <v:shape w14:anchorId="141720EE" id="Straight Arrow Connector 15" o:spid="_x0000_s1026" type="#_x0000_t32" style="position:absolute;margin-left:192.15pt;margin-top:12.45pt;width:44.35pt;height:0;z-index:251681792;visibility:visible;mso-wrap-style:square;mso-wrap-distance-left:9pt;mso-wrap-distance-top:0;mso-wrap-distance-right:9pt;mso-wrap-distance-bottom:0;mso-position-horizontal:absolute;mso-position-horizontal-relative:text;mso-position-vertical:absolute;mso-position-vertical-relative:text" o:gfxdata="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" strokecolor="black [3213]" strokeweight=".5pt">
+                <v:stroke endarrow="block" joinstyle="miter"/>
+              </v:shape>
+            </w:pict>
+          </mc:Fallback>
+        </mc:AlternateContent>
+      </w:r>
     </w:p>
     <w:p>
       <w:pPr>
@@ -2502,7 +2587,7 @@
         <mc:AlternateContent>
           <mc:Choice Requires="wps">
             <w:drawing>
-              <wp:anchor distT="0" distB="0" distL="114300" distR="114300" simplePos="0" relativeHeight="251708416" behindDoc="0" locked="0" layoutInCell="1" allowOverlap="1" wp14:anchorId="466BFCB1" wp14:editId="37C9E433">
+              <wp:anchor distT="0" distB="0" distL="114300" distR="114300" simplePos="0" relativeHeight="251708416" behindDoc="0" locked="0" layoutInCell="1" allowOverlap="1" wp14:anchorId="466BFCB1" wp14:editId="753EFEA2">
                 <wp:simplePos x="0" y="0"/>
                 <wp:positionH relativeFrom="column">
                   <wp:posOffset>1400175</wp:posOffset>
@@ -2557,7 +2642,7 @@
           </mc:Choice>
           <mc:Fallback>
             <w:pict>
-              <v:shape w14:anchorId="5A317630" id="Straight Arrow Connector 35" o:spid="_x0000_s1026" type="#_x0000_t32" style="position:absolute;margin-left:110.25pt;margin-top:7.85pt;width:0;height:22.15pt;z-index:251708416;visibility:visible;mso-wrap-style:square;mso-wrap-distance-left:9pt;mso-wrap-distance-top:0;mso-wrap-distance-right:9pt;mso-wrap-distance-bottom:0;mso-position-horizontal:absolute;mso-position-horizontal-relative:text;mso-position-vertical:absolute;mso-position-vertical-relative:text" o:gfxdata="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" strokecolor="black [3213]" strokeweight=".5pt">
+              <v:shape w14:anchorId="0B481AE6" id="Straight Arrow Connector 35" o:spid="_x0000_s1026" type="#_x0000_t32" style="position:absolute;margin-left:110.25pt;margin-top:7.85pt;width:0;height:22.15pt;z-index:251708416;visibility:visible;mso-wrap-style:square;mso-wrap-distance-left:9pt;mso-wrap-distance-top:0;mso-wrap-distance-right:9pt;mso-wrap-distance-bottom:0;mso-position-horizontal:absolute;mso-position-horizontal-relative:text;mso-position-vertical:absolute;mso-position-vertical-relative:text" o:gfxdata="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" strokecolor="black [3213]" strokeweight=".5pt">
                 <v:stroke endarrow="block" joinstyle="miter"/>
               </v:shape>
             </w:pict>
@@ -2581,16 +2666,16 @@
         <mc:AlternateContent>
           <mc:Choice Requires="wps">
             <w:drawing>
-              <wp:anchor distT="0" distB="0" distL="114300" distR="114300" simplePos="0" relativeHeight="251668480" behindDoc="0" locked="0" layoutInCell="1" allowOverlap="1" wp14:anchorId="76DC0DFD" wp14:editId="36507302">
+              <wp:anchor distT="0" distB="0" distL="114300" distR="114300" simplePos="0" relativeHeight="251668480" behindDoc="0" locked="0" layoutInCell="1" allowOverlap="1" wp14:anchorId="76DC0DFD" wp14:editId="37002D97">
                 <wp:simplePos x="0" y="0"/>
                 <wp:positionH relativeFrom="column">
-                  <wp:posOffset>3027551</wp:posOffset>
+                  <wp:posOffset>3005737</wp:posOffset>
                 </wp:positionH>
                 <wp:positionV relativeFrom="paragraph">
-                  <wp:posOffset>66040</wp:posOffset>
+                  <wp:posOffset>65314</wp:posOffset>
                 </wp:positionV>
-                <wp:extent cx="1962847" cy="526415"/>
-                <wp:effectExtent l="0" t="0" r="18415" b="6985"/>
+                <wp:extent cx="1981099" cy="526415"/>
+                <wp:effectExtent l="0" t="0" r="13335" b="6985"/>
                 <wp:wrapNone/>
                 <wp:docPr id="6" name="Rectangle 6"/>
                 <wp:cNvGraphicFramePr/>
@@ -2601,7 +2686,7 @@
                       <wps:spPr>
                         <a:xfrm>
                           <a:off x="0" y="0"/>
-                          <a:ext cx="1962847" cy="526415"/>
+                          <a:ext cx="1981099" cy="526415"/>
                         </a:xfrm>
                         <a:prstGeom prst="rect">
                           <a:avLst/>
@@ -2713,7 +2798,7 @@
           </mc:Choice>
           <mc:Fallback>
             <w:pict>
-              <v:rect w14:anchorId="76DC0DFD" id="Rectangle 6" o:spid="_x0000_s1032" style="position:absolute;margin-left:238.4pt;margin-top:5.2pt;width:154.55pt;height:41.45pt;z-index:251668480;visibility:visible;mso-wrap-style:square;mso-width-percent:0;mso-height-percent:0;mso-wrap-distance-left:9pt;mso-wrap-distance-top:0;mso-wrap-distance-right:9pt;mso-wrap-distance-bottom:0;mso-position-horizontal:absolute;mso-position-horizontal-relative:text;mso-position-vertical:absolute;mso-position-vertical-relative:text;mso-width-percent:0;mso-height-percent:0;mso-width-relative:margin;mso-height-relative:margin;v-text-anchor:middle" o:gfxdata="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" filled="f" strokecolor="black [3213]" strokeweight="1pt">
+              <v:rect w14:anchorId="76DC0DFD" id="Rectangle 6" o:spid="_x0000_s1032" style="position:absolute;margin-left:236.65pt;margin-top:5.15pt;width:156pt;height:41.45pt;z-index:251668480;visibility:visible;mso-wrap-style:square;mso-width-percent:0;mso-height-percent:0;mso-wrap-distance-left:9pt;mso-wrap-distance-top:0;mso-wrap-distance-right:9pt;mso-wrap-distance-bottom:0;mso-position-horizontal:absolute;mso-position-horizontal-relative:text;mso-position-vertical:absolute;mso-position-vertical-relative:text;mso-width-percent:0;mso-height-percent:0;mso-width-relative:margin;mso-height-relative:margin;v-text-anchor:middle" o:gfxdata="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" filled="f" strokecolor="black [3213]" strokeweight="1pt">
                 <v:textbox>
                   <w:txbxContent>
                     <w:p>
@@ -2790,7 +2875,7 @@
         <mc:AlternateContent>
           <mc:Choice Requires="wps">
             <w:drawing>
-              <wp:anchor distT="0" distB="0" distL="114300" distR="114300" simplePos="0" relativeHeight="251667456" behindDoc="0" locked="0" layoutInCell="1" allowOverlap="1" wp14:anchorId="57444075" wp14:editId="18E504E6">
+              <wp:anchor distT="0" distB="0" distL="114300" distR="114300" simplePos="0" relativeHeight="251667456" behindDoc="0" locked="0" layoutInCell="1" allowOverlap="1" wp14:anchorId="57444075" wp14:editId="1044D91A">
                 <wp:simplePos x="0" y="0"/>
                 <wp:positionH relativeFrom="column">
                   <wp:posOffset>560705</wp:posOffset>
@@ -2886,25 +2971,7 @@
                                 <w:sz w:val="18"/>
                                 <w:szCs w:val="20"/>
                               </w:rPr>
-                              <w:t xml:space="preserve">MEDLINE (n = </w:t>
-                            </w:r>
-                            <w:r>
-                              <w:rPr>
-                                <w:rFonts w:ascii="Arial" w:hAnsi="Arial" w:cs="Arial"/>
-                                <w:color w:val="000000" w:themeColor="text1"/>
-                                <w:sz w:val="18"/>
-                                <w:szCs w:val="20"/>
-                              </w:rPr>
-                              <w:t>711</w:t>
-                            </w:r>
-                            <w:r>
-                              <w:rPr>
-                                <w:rFonts w:ascii="Arial" w:hAnsi="Arial" w:cs="Arial"/>
-                                <w:color w:val="000000" w:themeColor="text1"/>
-                                <w:sz w:val="18"/>
-                                <w:szCs w:val="20"/>
-                              </w:rPr>
-                              <w:t>)</w:t>
+                              <w:t>MEDLINE (n = 711)</w:t>
                             </w:r>
                           </w:p>
                           <w:p>
@@ -3018,25 +3085,7 @@
                           <w:sz w:val="18"/>
                           <w:szCs w:val="20"/>
                         </w:rPr>
-                        <w:t xml:space="preserve">MEDLINE (n = </w:t>
-                      </w:r>
-                      <w:r>
-                        <w:rPr>
-                          <w:rFonts w:ascii="Arial" w:hAnsi="Arial" w:cs="Arial"/>
-                          <w:color w:val="000000" w:themeColor="text1"/>
-                          <w:sz w:val="18"/>
-                          <w:szCs w:val="20"/>
-                        </w:rPr>
-                        <w:t>711</w:t>
-                      </w:r>
-                      <w:r>
-                        <w:rPr>
-                          <w:rFonts w:ascii="Arial" w:hAnsi="Arial" w:cs="Arial"/>
-                          <w:color w:val="000000" w:themeColor="text1"/>
-                          <w:sz w:val="18"/>
-                          <w:szCs w:val="20"/>
-                        </w:rPr>
-                        <w:t>)</w:t>
+                        <w:t>MEDLINE (n = 711)</w:t>
                       </w:r>
                     </w:p>
                     <w:p>
@@ -3086,6 +3135,11 @@
           </mc:Fallback>
         </mc:AlternateContent>
       </w:r>
+    </w:p>
+    <w:p>
+      <w:pPr>
+        <w:spacing w:after="0" w:line="240" w:lineRule="auto"/>
+      </w:pPr>
       <w:r>
         <w:rPr>
           <w:noProof/>
@@ -3093,16 +3147,16 @@
         <mc:AlternateContent>
           <mc:Choice Requires="wps">
             <w:drawing>
-              <wp:anchor distT="0" distB="0" distL="114300" distR="114300" simplePos="0" relativeHeight="251683840" behindDoc="0" locked="0" layoutInCell="1" allowOverlap="1" wp14:anchorId="21ADC2D0" wp14:editId="47E3D706">
+              <wp:anchor distT="0" distB="0" distL="114300" distR="114300" simplePos="0" relativeHeight="251683840" behindDoc="0" locked="0" layoutInCell="1" allowOverlap="1" wp14:anchorId="21ADC2D0" wp14:editId="550CBD19">
                 <wp:simplePos x="0" y="0"/>
                 <wp:positionH relativeFrom="column">
-                  <wp:posOffset>2463165</wp:posOffset>
+                  <wp:posOffset>2449649</wp:posOffset>
                 </wp:positionH>
                 <wp:positionV relativeFrom="paragraph">
-                  <wp:posOffset>320675</wp:posOffset>
+                  <wp:posOffset>149860</wp:posOffset>
                 </wp:positionV>
                 <wp:extent cx="563245" cy="0"/>
-                <wp:effectExtent l="0" t="76200" r="27305" b="95250"/>
+                <wp:effectExtent l="0" t="50800" r="0" b="76200"/>
                 <wp:wrapNone/>
                 <wp:docPr id="16" name="Straight Arrow Connector 16"/>
                 <wp:cNvGraphicFramePr/>
@@ -3143,27 +3197,24 @@
                     </wps:wsp>
                   </a:graphicData>
                 </a:graphic>
+                <wp14:sizeRelH relativeFrom="margin">
+                  <wp14:pctWidth>0</wp14:pctWidth>
+                </wp14:sizeRelH>
+                <wp14:sizeRelV relativeFrom="margin">
+                  <wp14:pctHeight>0</wp14:pctHeight>
+                </wp14:sizeRelV>
               </wp:anchor>
             </w:drawing>
           </mc:Choice>
           <mc:Fallback>
             <w:pict>
-              <v:shapetype w14:anchorId="54656CF5" id="_x0000_t32" coordsize="21600,21600" o:spt="32" o:oned="t" path="m,l21600,21600e" filled="f">
-                <v:path arrowok="t" fillok="f" o:connecttype="none"/>
-                <o:lock v:ext="edit" shapetype="t"/>
-              </v:shapetype>
-              <v:shape id="Straight Arrow Connector 16" o:spid="_x0000_s1026" type="#_x0000_t32" style="position:absolute;margin-left:193.95pt;margin-top:25.25pt;width:44.35pt;height:0;z-index:251683840;visibility:visible;mso-wrap-style:square;mso-wrap-distance-left:9pt;mso-wrap-distance-top:0;mso-wrap-distance-right:9pt;mso-wrap-distance-bottom:0;mso-position-horizontal:absolute;mso-position-horizontal-relative:text;mso-position-vertical:absolute;mso-position-vertical-relative:text" o:gfxdata="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" strokecolor="black [3213]" strokeweight=".5pt">
+              <v:shape w14:anchorId="66B11E01" id="Straight Arrow Connector 16" o:spid="_x0000_s1026" type="#_x0000_t32" style="position:absolute;margin-left:192.9pt;margin-top:11.8pt;width:44.35pt;height:0;z-index:251683840;visibility:visible;mso-wrap-style:square;mso-width-percent:0;mso-height-percent:0;mso-wrap-distance-left:9pt;mso-wrap-distance-top:0;mso-wrap-distance-right:9pt;mso-wrap-distance-bottom:0;mso-position-horizontal:absolute;mso-position-horizontal-relative:text;mso-position-vertical:absolute;mso-position-vertical-relative:text;mso-width-percent:0;mso-height-percent:0;mso-width-relative:margin;mso-height-relative:margin" o:gfxdata="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" strokecolor="black [3213]" strokeweight=".5pt">
                 <v:stroke endarrow="block" joinstyle="miter"/>
               </v:shape>
             </w:pict>
           </mc:Fallback>
         </mc:AlternateContent>
       </w:r>
-    </w:p>
-    <w:p>
-      <w:pPr>
-        <w:spacing w:after="0" w:line="240" w:lineRule="auto"/>
-      </w:pPr>
     </w:p>
     <w:p>
       <w:pPr>
@@ -3176,7 +3227,7 @@
         <mc:AlternateContent>
           <mc:Choice Requires="wps">
             <w:drawing>
-              <wp:anchor distT="0" distB="0" distL="114300" distR="114300" simplePos="0" relativeHeight="251703296" behindDoc="0" locked="0" layoutInCell="1" allowOverlap="1" wp14:anchorId="057AAEFF" wp14:editId="79404062">
+              <wp:anchor distT="0" distB="0" distL="114300" distR="114300" simplePos="0" relativeHeight="251703296" behindDoc="0" locked="0" layoutInCell="1" allowOverlap="1" wp14:anchorId="057AAEFF" wp14:editId="66643B6A">
                 <wp:simplePos x="0" y="0"/>
                 <wp:positionH relativeFrom="column">
                   <wp:posOffset>-1160940</wp:posOffset>
@@ -3288,7 +3339,7 @@
           </mc:Choice>
           <mc:Fallback>
             <w:pict>
-              <v:shape w14:anchorId="057AAEFF" id="Flowchart: Alternate Process 32" o:spid="_x0000_s1034" type="#_x0000_t176" style="position:absolute;margin-left:-91.4pt;margin-top:11.05pt;width:219.5pt;height:20.7pt;rotation:-90;z-index:251703296;visibility:visible;mso-wrap-style:square;mso-width-percent:0;mso-height-percent:0;mso-wrap-distance-left:9pt;mso-wrap-distance-top:0;mso-wrap-distance-right:9pt;mso-wrap-distance-bottom:0;mso-position-horizontal:absolute;mso-position-horizontal-relative:text;mso-position-vertical:absolute;mso-position-vertical-relative:text;mso-width-percent:0;mso-height-percent:0;mso-width-relative:margin;mso-height-relative:margin;v-text-anchor:middle" o:gfxdata="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" fillcolor="#9cc2e5 [1944]" strokecolor="black [3213]" strokeweight="1pt">
+              <v:shape w14:anchorId="057AAEFF" id="Flowchart: Alternate Process 32" o:spid="_x0000_s1034" type="#_x0000_t176" style="position:absolute;margin-left:-91.4pt;margin-top:11.05pt;width:219.5pt;height:20.7pt;rotation:-90;z-index:251703296;visibility:visible;mso-wrap-style:square;mso-width-percent:0;mso-height-percent:0;mso-wrap-distance-left:9pt;mso-wrap-distance-top:0;mso-wrap-distance-right:9pt;mso-wrap-distance-bottom:0;mso-position-horizontal:absolute;mso-position-horizontal-relative:text;mso-position-vertical:absolute;mso-position-vertical-relative:text;mso-width-percent:0;mso-height-percent:0;mso-width-relative:margin;mso-height-relative:margin;v-text-anchor:middle" o:gfxdata="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" fillcolor="#9cc2e5 [1944]" strokecolor="black [3213]" strokeweight="1pt">
                 <v:textbox>
                   <w:txbxContent>
                     <w:p>
@@ -3345,7 +3396,7 @@
         <mc:AlternateContent>
           <mc:Choice Requires="wps">
             <w:drawing>
-              <wp:anchor distT="0" distB="0" distL="114300" distR="114300" simplePos="0" relativeHeight="251710464" behindDoc="0" locked="0" layoutInCell="1" allowOverlap="1" wp14:anchorId="3A8B276F" wp14:editId="43AEAF40">
+              <wp:anchor distT="0" distB="0" distL="114300" distR="114300" simplePos="0" relativeHeight="251710464" behindDoc="0" locked="0" layoutInCell="1" allowOverlap="1" wp14:anchorId="3A8B276F" wp14:editId="2E48493F">
                 <wp:simplePos x="0" y="0"/>
                 <wp:positionH relativeFrom="column">
                   <wp:posOffset>1409700</wp:posOffset>
@@ -3400,7 +3451,7 @@
           </mc:Choice>
           <mc:Fallback>
             <w:pict>
-              <v:shape w14:anchorId="4B6A5675" id="Straight Arrow Connector 36" o:spid="_x0000_s1026" type="#_x0000_t32" style="position:absolute;margin-left:111pt;margin-top:4.45pt;width:0;height:22.15pt;z-index:251710464;visibility:visible;mso-wrap-style:square;mso-wrap-distance-left:9pt;mso-wrap-distance-top:0;mso-wrap-distance-right:9pt;mso-wrap-distance-bottom:0;mso-position-horizontal:absolute;mso-position-horizontal-relative:text;mso-position-vertical:absolute;mso-position-vertical-relative:text" o:gfxdata="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" strokecolor="black [3213]" strokeweight=".5pt">
+              <v:shape w14:anchorId="51E792E6" id="Straight Arrow Connector 36" o:spid="_x0000_s1026" type="#_x0000_t32" style="position:absolute;margin-left:111pt;margin-top:4.45pt;width:0;height:22.15pt;z-index:251710464;visibility:visible;mso-wrap-style:square;mso-wrap-distance-left:9pt;mso-wrap-distance-top:0;mso-wrap-distance-right:9pt;mso-wrap-distance-bottom:0;mso-position-horizontal:absolute;mso-position-horizontal-relative:text;mso-position-vertical:absolute;mso-position-vertical-relative:text" o:gfxdata="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" strokecolor="black [3213]" strokeweight=".5pt">
                 <v:stroke endarrow="block" joinstyle="miter"/>
               </v:shape>
             </w:pict>
@@ -3424,16 +3475,16 @@
         <mc:AlternateContent>
           <mc:Choice Requires="wps">
             <w:drawing>
-              <wp:anchor distT="0" distB="0" distL="114300" distR="114300" simplePos="0" relativeHeight="251671552" behindDoc="0" locked="0" layoutInCell="1" allowOverlap="1" wp14:anchorId="0A6784D8" wp14:editId="56C0AAA9">
+              <wp:anchor distT="0" distB="0" distL="114300" distR="114300" simplePos="0" relativeHeight="251671552" behindDoc="0" locked="0" layoutInCell="1" allowOverlap="1" wp14:anchorId="0A6784D8" wp14:editId="1CE1BA12">
                 <wp:simplePos x="0" y="0"/>
                 <wp:positionH relativeFrom="column">
-                  <wp:posOffset>3056021</wp:posOffset>
+                  <wp:posOffset>3038657</wp:posOffset>
                 </wp:positionH>
                 <wp:positionV relativeFrom="paragraph">
-                  <wp:posOffset>11062</wp:posOffset>
+                  <wp:posOffset>9344</wp:posOffset>
                 </wp:positionV>
-                <wp:extent cx="1934845" cy="1196283"/>
-                <wp:effectExtent l="0" t="0" r="8255" b="10795"/>
+                <wp:extent cx="1952898" cy="1196283"/>
+                <wp:effectExtent l="0" t="0" r="15875" b="10795"/>
                 <wp:wrapNone/>
                 <wp:docPr id="9" name="Rectangle 9"/>
                 <wp:cNvGraphicFramePr/>
@@ -3444,7 +3495,7 @@
                       <wps:spPr>
                         <a:xfrm>
                           <a:off x="0" y="0"/>
-                          <a:ext cx="1934845" cy="1196283"/>
+                          <a:ext cx="1952898" cy="1196283"/>
                         </a:xfrm>
                         <a:prstGeom prst="rect">
                           <a:avLst/>
@@ -3584,7 +3635,7 @@
                                 <w:sz w:val="18"/>
                                 <w:szCs w:val="20"/>
                               </w:rPr>
-                              <w:t>343</w:t>
+                              <w:t>371</w:t>
                             </w:r>
                             <w:r>
                               <w:rPr>
@@ -3614,25 +3665,62 @@
                                 <w:sz w:val="18"/>
                                 <w:szCs w:val="20"/>
                               </w:rPr>
-                              <w:t>Different study focus</w:t>
-                            </w:r>
-                            <w:r>
-                              <w:rPr>
-                                <w:rFonts w:ascii="Arial" w:hAnsi="Arial" w:cs="Arial"/>
-                                <w:color w:val="000000" w:themeColor="text1"/>
-                                <w:sz w:val="18"/>
-                                <w:szCs w:val="20"/>
-                              </w:rPr>
-                              <w:t xml:space="preserve"> (n = </w:t>
-                            </w:r>
-                            <w:r>
-                              <w:rPr>
-                                <w:rFonts w:ascii="Arial" w:hAnsi="Arial" w:cs="Arial"/>
-                                <w:color w:val="000000" w:themeColor="text1"/>
-                                <w:sz w:val="18"/>
-                                <w:szCs w:val="20"/>
-                              </w:rPr>
-                              <w:t>41</w:t>
+                              <w:t>Review</w:t>
+                            </w:r>
+                            <w:r>
+                              <w:rPr>
+                                <w:rFonts w:ascii="Arial" w:hAnsi="Arial" w:cs="Arial"/>
+                                <w:color w:val="000000" w:themeColor="text1"/>
+                                <w:sz w:val="18"/>
+                                <w:szCs w:val="20"/>
+                                <w:lang w:val="en-US"/>
+                              </w:rPr>
+                              <w:t xml:space="preserve">/ Survey/ Protocol </w:t>
+                            </w:r>
+                            <w:r>
+                              <w:rPr>
+                                <w:rFonts w:ascii="Arial" w:hAnsi="Arial" w:cs="Arial"/>
+                                <w:color w:val="000000" w:themeColor="text1"/>
+                                <w:sz w:val="18"/>
+                                <w:szCs w:val="20"/>
+                              </w:rPr>
+                              <w:t>paper</w:t>
+                            </w:r>
+                            <w:r>
+                              <w:rPr>
+                                <w:rFonts w:ascii="Arial" w:hAnsi="Arial" w:cs="Arial"/>
+                                <w:color w:val="000000" w:themeColor="text1"/>
+                                <w:sz w:val="18"/>
+                                <w:szCs w:val="20"/>
+                              </w:rPr>
+                              <w:t xml:space="preserve"> (</w:t>
+                            </w:r>
+                            <w:r>
+                              <w:rPr>
+                                <w:rFonts w:ascii="Arial" w:hAnsi="Arial" w:cs="Arial"/>
+                                <w:color w:val="000000" w:themeColor="text1"/>
+                                <w:sz w:val="18"/>
+                                <w:szCs w:val="20"/>
+                              </w:rPr>
+                              <w:t>n</w:t>
+                            </w:r>
+                            <w:r>
+                              <w:rPr>
+                                <w:rFonts w:ascii="Arial" w:hAnsi="Arial" w:cs="Arial"/>
+                                <w:color w:val="000000" w:themeColor="text1"/>
+                                <w:sz w:val="18"/>
+                                <w:szCs w:val="20"/>
+                              </w:rPr>
+                              <w:t xml:space="preserve"> = </w:t>
+                            </w:r>
+                            <w:r>
+                              <w:rPr>
+                                <w:rFonts w:ascii="Arial" w:hAnsi="Arial" w:cs="Arial"/>
+                                <w:color w:val="000000" w:themeColor="text1"/>
+                                <w:sz w:val="18"/>
+                                <w:szCs w:val="20"/>
+                              </w:rPr>
+                              <w:t>47</w:t>
                             </w:r>
                             <w:r>
                               <w:rPr>
@@ -3662,62 +3750,16 @@
                                 <w:sz w:val="18"/>
                                 <w:szCs w:val="20"/>
                               </w:rPr>
-                              <w:t>Review</w:t>
-                            </w:r>
-                            <w:r>
-                              <w:rPr>
-                                <w:rFonts w:ascii="Arial" w:hAnsi="Arial" w:cs="Arial"/>
-                                <w:color w:val="000000" w:themeColor="text1"/>
-                                <w:sz w:val="18"/>
-                                <w:szCs w:val="20"/>
-                                <w:lang w:val="en-US"/>
-                              </w:rPr>
-                              <w:t xml:space="preserve">/ Survey/ Protocol </w:t>
-                            </w:r>
-                            <w:r>
-                              <w:rPr>
-                                <w:rFonts w:ascii="Arial" w:hAnsi="Arial" w:cs="Arial"/>
-                                <w:color w:val="000000" w:themeColor="text1"/>
-                                <w:sz w:val="18"/>
-                                <w:szCs w:val="20"/>
-                              </w:rPr>
-                              <w:t>paper</w:t>
-                            </w:r>
-                            <w:r>
-                              <w:rPr>
-                                <w:rFonts w:ascii="Arial" w:hAnsi="Arial" w:cs="Arial"/>
-                                <w:color w:val="000000" w:themeColor="text1"/>
-                                <w:sz w:val="18"/>
-                                <w:szCs w:val="20"/>
-                              </w:rPr>
-                              <w:t xml:space="preserve"> (</w:t>
-                            </w:r>
-                            <w:r>
-                              <w:rPr>
-                                <w:rFonts w:ascii="Arial" w:hAnsi="Arial" w:cs="Arial"/>
-                                <w:color w:val="000000" w:themeColor="text1"/>
-                                <w:sz w:val="18"/>
-                                <w:szCs w:val="20"/>
-                              </w:rPr>
-                              <w:t>n</w:t>
-                            </w:r>
-                            <w:r>
-                              <w:rPr>
-                                <w:rFonts w:ascii="Arial" w:hAnsi="Arial" w:cs="Arial"/>
-                                <w:color w:val="000000" w:themeColor="text1"/>
-                                <w:sz w:val="18"/>
-                                <w:szCs w:val="20"/>
-                              </w:rPr>
-                              <w:t xml:space="preserve"> = </w:t>
-                            </w:r>
-                            <w:r>
-                              <w:rPr>
-                                <w:rFonts w:ascii="Arial" w:hAnsi="Arial" w:cs="Arial"/>
-                                <w:color w:val="000000" w:themeColor="text1"/>
-                                <w:sz w:val="18"/>
-                                <w:szCs w:val="20"/>
-                              </w:rPr>
-                              <w:t>16</w:t>
+                              <w:t xml:space="preserve">Different study focus (n = </w:t>
+                            </w:r>
+                            <w:r>
+                              <w:rPr>
+                                <w:rFonts w:ascii="Arial" w:hAnsi="Arial" w:cs="Arial"/>
+                                <w:color w:val="000000" w:themeColor="text1"/>
+                                <w:sz w:val="18"/>
+                                <w:szCs w:val="20"/>
+                              </w:rPr>
+                              <w:t>66</w:t>
                             </w:r>
                             <w:r>
                               <w:rPr>
@@ -3765,7 +3807,7 @@
                                 <w:sz w:val="18"/>
                                 <w:szCs w:val="20"/>
                               </w:rPr>
-                              <w:t>10</w:t>
+                              <w:t>15</w:t>
                             </w:r>
                             <w:r>
                               <w:rPr>
@@ -3795,7 +3837,25 @@
                                 <w:sz w:val="18"/>
                                 <w:szCs w:val="20"/>
                               </w:rPr>
-                              <w:t>Other reason (n = 6)</w:t>
+                              <w:t xml:space="preserve">Other reason (n = </w:t>
+                            </w:r>
+                            <w:r>
+                              <w:rPr>
+                                <w:rFonts w:ascii="Arial" w:hAnsi="Arial" w:cs="Arial"/>
+                                <w:color w:val="000000" w:themeColor="text1"/>
+                                <w:sz w:val="18"/>
+                                <w:szCs w:val="20"/>
+                              </w:rPr>
+                              <w:t>14</w:t>
+                            </w:r>
+                            <w:r>
+                              <w:rPr>
+                                <w:rFonts w:ascii="Arial" w:hAnsi="Arial" w:cs="Arial"/>
+                                <w:color w:val="000000" w:themeColor="text1"/>
+                                <w:sz w:val="18"/>
+                                <w:szCs w:val="20"/>
+                              </w:rPr>
+                              <w:t>)</w:t>
                             </w:r>
                           </w:p>
                           <w:p>
@@ -3832,7 +3892,7 @@
           </mc:Choice>
           <mc:Fallback>
             <w:pict>
-              <v:rect w14:anchorId="0A6784D8" id="Rectangle 9" o:spid="_x0000_s1035" style="position:absolute;margin-left:240.65pt;margin-top:.85pt;width:152.35pt;height:94.2pt;z-index:251671552;visibility:visible;mso-wrap-style:square;mso-width-percent:0;mso-height-percent:0;mso-wrap-distance-left:9pt;mso-wrap-distance-top:0;mso-wrap-distance-right:9pt;mso-wrap-distance-bottom:0;mso-position-horizontal:absolute;mso-position-horizontal-relative:text;mso-position-vertical:absolute;mso-position-vertical-relative:text;mso-width-percent:0;mso-height-percent:0;mso-width-relative:margin;mso-height-relative:margin;v-text-anchor:middle" o:gfxdata="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" filled="f" strokecolor="black [3213]" strokeweight="1pt">
+              <v:rect w14:anchorId="0A6784D8" id="Rectangle 9" o:spid="_x0000_s1035" style="position:absolute;margin-left:239.25pt;margin-top:.75pt;width:153.75pt;height:94.2pt;z-index:251671552;visibility:visible;mso-wrap-style:square;mso-width-percent:0;mso-height-percent:0;mso-wrap-distance-left:9pt;mso-wrap-distance-top:0;mso-wrap-distance-right:9pt;mso-wrap-distance-bottom:0;mso-position-horizontal:absolute;mso-position-horizontal-relative:text;mso-position-vertical:absolute;mso-position-vertical-relative:text;mso-width-percent:0;mso-height-percent:0;mso-width-relative:margin;mso-height-relative:margin;v-text-anchor:middle" o:gfxdata="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" filled="f" strokecolor="black [3213]" strokeweight="1pt">
                 <v:textbox>
                   <w:txbxContent>
                     <w:p>
@@ -3945,7 +4005,7 @@
                           <w:sz w:val="18"/>
                           <w:szCs w:val="20"/>
                         </w:rPr>
-                        <w:t>343</w:t>
+                        <w:t>371</w:t>
                       </w:r>
                       <w:r>
                         <w:rPr>
@@ -3975,25 +4035,62 @@
                           <w:sz w:val="18"/>
                           <w:szCs w:val="20"/>
                         </w:rPr>
-                        <w:t>Different study focus</w:t>
-                      </w:r>
-                      <w:r>
-                        <w:rPr>
-                          <w:rFonts w:ascii="Arial" w:hAnsi="Arial" w:cs="Arial"/>
-                          <w:color w:val="000000" w:themeColor="text1"/>
-                          <w:sz w:val="18"/>
-                          <w:szCs w:val="20"/>
-                        </w:rPr>
-                        <w:t xml:space="preserve"> (n = </w:t>
-                      </w:r>
-                      <w:r>
-                        <w:rPr>
-                          <w:rFonts w:ascii="Arial" w:hAnsi="Arial" w:cs="Arial"/>
-                          <w:color w:val="000000" w:themeColor="text1"/>
-                          <w:sz w:val="18"/>
-                          <w:szCs w:val="20"/>
-                        </w:rPr>
-                        <w:t>41</w:t>
+                        <w:t>Review</w:t>
+                      </w:r>
+                      <w:r>
+                        <w:rPr>
+                          <w:rFonts w:ascii="Arial" w:hAnsi="Arial" w:cs="Arial"/>
+                          <w:color w:val="000000" w:themeColor="text1"/>
+                          <w:sz w:val="18"/>
+                          <w:szCs w:val="20"/>
+                          <w:lang w:val="en-US"/>
+                        </w:rPr>
+                        <w:t xml:space="preserve">/ Survey/ Protocol </w:t>
+                      </w:r>
+                      <w:r>
+                        <w:rPr>
+                          <w:rFonts w:ascii="Arial" w:hAnsi="Arial" w:cs="Arial"/>
+                          <w:color w:val="000000" w:themeColor="text1"/>
+                          <w:sz w:val="18"/>
+                          <w:szCs w:val="20"/>
+                        </w:rPr>
+                        <w:t>paper</w:t>
+                      </w:r>
+                      <w:r>
+                        <w:rPr>
+                          <w:rFonts w:ascii="Arial" w:hAnsi="Arial" w:cs="Arial"/>
+                          <w:color w:val="000000" w:themeColor="text1"/>
+                          <w:sz w:val="18"/>
+                          <w:szCs w:val="20"/>
+                        </w:rPr>
+                        <w:t xml:space="preserve"> (</w:t>
+                      </w:r>
+                      <w:r>
+                        <w:rPr>
+                          <w:rFonts w:ascii="Arial" w:hAnsi="Arial" w:cs="Arial"/>
+                          <w:color w:val="000000" w:themeColor="text1"/>
+                          <w:sz w:val="18"/>
+                          <w:szCs w:val="20"/>
+                        </w:rPr>
+                        <w:t>n</w:t>
+                      </w:r>
+                      <w:r>
+                        <w:rPr>
+                          <w:rFonts w:ascii="Arial" w:hAnsi="Arial" w:cs="Arial"/>
+                          <w:color w:val="000000" w:themeColor="text1"/>
+                          <w:sz w:val="18"/>
+                          <w:szCs w:val="20"/>
+                        </w:rPr>
+                        <w:t xml:space="preserve"> = </w:t>
+                      </w:r>
+                      <w:r>
+                        <w:rPr>
+                          <w:rFonts w:ascii="Arial" w:hAnsi="Arial" w:cs="Arial"/>
+                          <w:color w:val="000000" w:themeColor="text1"/>
+                          <w:sz w:val="18"/>
+                          <w:szCs w:val="20"/>
+                        </w:rPr>
+                        <w:t>47</w:t>
                       </w:r>
                       <w:r>
                         <w:rPr>
@@ -4023,62 +4120,16 @@
                           <w:sz w:val="18"/>
                           <w:szCs w:val="20"/>
                         </w:rPr>
-                        <w:t>Review</w:t>
-                      </w:r>
-                      <w:r>
-                        <w:rPr>
-                          <w:rFonts w:ascii="Arial" w:hAnsi="Arial" w:cs="Arial"/>
-                          <w:color w:val="000000" w:themeColor="text1"/>
-                          <w:sz w:val="18"/>
-                          <w:szCs w:val="20"/>
-                          <w:lang w:val="en-US"/>
-                        </w:rPr>
-                        <w:t xml:space="preserve">/ Survey/ Protocol </w:t>
-                      </w:r>
-                      <w:r>
-                        <w:rPr>
-                          <w:rFonts w:ascii="Arial" w:hAnsi="Arial" w:cs="Arial"/>
-                          <w:color w:val="000000" w:themeColor="text1"/>
-                          <w:sz w:val="18"/>
-                          <w:szCs w:val="20"/>
-                        </w:rPr>
-                        <w:t>paper</w:t>
-                      </w:r>
-                      <w:r>
-                        <w:rPr>
-                          <w:rFonts w:ascii="Arial" w:hAnsi="Arial" w:cs="Arial"/>
-                          <w:color w:val="000000" w:themeColor="text1"/>
-                          <w:sz w:val="18"/>
-                          <w:szCs w:val="20"/>
-                        </w:rPr>
-                        <w:t xml:space="preserve"> (</w:t>
-                      </w:r>
-                      <w:r>
-                        <w:rPr>
-                          <w:rFonts w:ascii="Arial" w:hAnsi="Arial" w:cs="Arial"/>
-                          <w:color w:val="000000" w:themeColor="text1"/>
-                          <w:sz w:val="18"/>
-                          <w:szCs w:val="20"/>
-                        </w:rPr>
-                        <w:t>n</w:t>
-                      </w:r>
-                      <w:r>
-                        <w:rPr>
-                          <w:rFonts w:ascii="Arial" w:hAnsi="Arial" w:cs="Arial"/>
-                          <w:color w:val="000000" w:themeColor="text1"/>
-                          <w:sz w:val="18"/>
-                          <w:szCs w:val="20"/>
-                        </w:rPr>
-                        <w:t xml:space="preserve"> = </w:t>
-                      </w:r>
-                      <w:r>
-                        <w:rPr>
-                          <w:rFonts w:ascii="Arial" w:hAnsi="Arial" w:cs="Arial"/>
-                          <w:color w:val="000000" w:themeColor="text1"/>
-                          <w:sz w:val="18"/>
-                          <w:szCs w:val="20"/>
-                        </w:rPr>
-                        <w:t>16</w:t>
+                        <w:t xml:space="preserve">Different study focus (n = </w:t>
+                      </w:r>
+                      <w:r>
+                        <w:rPr>
+                          <w:rFonts w:ascii="Arial" w:hAnsi="Arial" w:cs="Arial"/>
+                          <w:color w:val="000000" w:themeColor="text1"/>
+                          <w:sz w:val="18"/>
+                          <w:szCs w:val="20"/>
+                        </w:rPr>
+                        <w:t>66</w:t>
                       </w:r>
                       <w:r>
                         <w:rPr>
@@ -4126,7 +4177,7 @@
                           <w:sz w:val="18"/>
                           <w:szCs w:val="20"/>
                         </w:rPr>
-                        <w:t>10</w:t>
+                        <w:t>15</w:t>
                       </w:r>
                       <w:r>
                         <w:rPr>
@@ -4156,7 +4207,25 @@
                           <w:sz w:val="18"/>
                           <w:szCs w:val="20"/>
                         </w:rPr>
-                        <w:t>Other reason (n = 6)</w:t>
+                        <w:t xml:space="preserve">Other reason (n = </w:t>
+                      </w:r>
+                      <w:r>
+                        <w:rPr>
+                          <w:rFonts w:ascii="Arial" w:hAnsi="Arial" w:cs="Arial"/>
+                          <w:color w:val="000000" w:themeColor="text1"/>
+                          <w:sz w:val="18"/>
+                          <w:szCs w:val="20"/>
+                        </w:rPr>
+                        <w:t>14</w:t>
+                      </w:r>
+                      <w:r>
+                        <w:rPr>
+                          <w:rFonts w:ascii="Arial" w:hAnsi="Arial" w:cs="Arial"/>
+                          <w:color w:val="000000" w:themeColor="text1"/>
+                          <w:sz w:val="18"/>
+                          <w:szCs w:val="20"/>
+                        </w:rPr>
+                        <w:t>)</w:t>
                       </w:r>
                     </w:p>
                     <w:p>
@@ -4317,16 +4386,7 @@
                                 <w:sz w:val="18"/>
                                 <w:szCs w:val="20"/>
                               </w:rPr>
-                              <w:t>50</w:t>
-                            </w:r>
-                            <w:r>
-                              <w:rPr>
-                                <w:rFonts w:ascii="Arial" w:hAnsi="Arial" w:cs="Arial"/>
-                                <w:color w:val="000000" w:themeColor="text1"/>
-                                <w:sz w:val="18"/>
-                                <w:szCs w:val="20"/>
-                              </w:rPr>
-                              <w:t>4</w:t>
+                              <w:t>605</w:t>
                             </w:r>
                             <w:r>
                               <w:rPr>
@@ -4364,7 +4424,25 @@
                                 <w:sz w:val="18"/>
                                 <w:szCs w:val="20"/>
                               </w:rPr>
-                              <w:t xml:space="preserve"> (n = 83)</w:t>
+                              <w:t xml:space="preserve"> (n = </w:t>
+                            </w:r>
+                            <w:r>
+                              <w:rPr>
+                                <w:rFonts w:ascii="Arial" w:hAnsi="Arial" w:cs="Arial"/>
+                                <w:color w:val="000000" w:themeColor="text1"/>
+                                <w:sz w:val="18"/>
+                                <w:szCs w:val="20"/>
+                              </w:rPr>
+                              <w:t>526</w:t>
+                            </w:r>
+                            <w:r>
+                              <w:rPr>
+                                <w:rFonts w:ascii="Arial" w:hAnsi="Arial" w:cs="Arial"/>
+                                <w:color w:val="000000" w:themeColor="text1"/>
+                                <w:sz w:val="18"/>
+                                <w:szCs w:val="20"/>
+                              </w:rPr>
+                              <w:t>)</w:t>
                             </w:r>
                           </w:p>
                         </w:txbxContent>
@@ -4474,16 +4552,7 @@
                           <w:sz w:val="18"/>
                           <w:szCs w:val="20"/>
                         </w:rPr>
-                        <w:t>50</w:t>
-                      </w:r>
-                      <w:r>
-                        <w:rPr>
-                          <w:rFonts w:ascii="Arial" w:hAnsi="Arial" w:cs="Arial"/>
-                          <w:color w:val="000000" w:themeColor="text1"/>
-                          <w:sz w:val="18"/>
-                          <w:szCs w:val="20"/>
-                        </w:rPr>
-                        <w:t>4</w:t>
+                        <w:t>605</w:t>
                       </w:r>
                       <w:r>
                         <w:rPr>
@@ -4521,7 +4590,25 @@
                           <w:sz w:val="18"/>
                           <w:szCs w:val="20"/>
                         </w:rPr>
-                        <w:t xml:space="preserve"> (n = 83)</w:t>
+                        <w:t xml:space="preserve"> (n = </w:t>
+                      </w:r>
+                      <w:r>
+                        <w:rPr>
+                          <w:rFonts w:ascii="Arial" w:hAnsi="Arial" w:cs="Arial"/>
+                          <w:color w:val="000000" w:themeColor="text1"/>
+                          <w:sz w:val="18"/>
+                          <w:szCs w:val="20"/>
+                        </w:rPr>
+                        <w:t>526</w:t>
+                      </w:r>
+                      <w:r>
+                        <w:rPr>
+                          <w:rFonts w:ascii="Arial" w:hAnsi="Arial" w:cs="Arial"/>
+                          <w:color w:val="000000" w:themeColor="text1"/>
+                          <w:sz w:val="18"/>
+                          <w:szCs w:val="20"/>
+                        </w:rPr>
+                        <w:t>)</w:t>
                       </w:r>
                     </w:p>
                   </w:txbxContent>
@@ -4531,6 +4618,11 @@
           </mc:Fallback>
         </mc:AlternateContent>
       </w:r>
+    </w:p>
+    <w:p>
+      <w:pPr>
+        <w:spacing w:after="0" w:line="240" w:lineRule="auto"/>
+      </w:pPr>
       <w:r>
         <w:rPr>
           <w:noProof/>
@@ -4538,16 +4630,16 @@
         <mc:AlternateContent>
           <mc:Choice Requires="wps">
             <w:drawing>
-              <wp:anchor distT="0" distB="0" distL="114300" distR="114300" simplePos="0" relativeHeight="251685888" behindDoc="0" locked="0" layoutInCell="1" allowOverlap="1" wp14:anchorId="2DFD1A2A" wp14:editId="0D4452A7">
+              <wp:anchor distT="0" distB="0" distL="114300" distR="114300" simplePos="0" relativeHeight="251685888" behindDoc="0" locked="0" layoutInCell="1" allowOverlap="1" wp14:anchorId="2DFD1A2A" wp14:editId="0FBA3FDA">
                 <wp:simplePos x="0" y="0"/>
                 <wp:positionH relativeFrom="column">
-                  <wp:posOffset>2476500</wp:posOffset>
+                  <wp:posOffset>2469515</wp:posOffset>
                 </wp:positionH>
                 <wp:positionV relativeFrom="paragraph">
-                  <wp:posOffset>294640</wp:posOffset>
+                  <wp:posOffset>123825</wp:posOffset>
                 </wp:positionV>
                 <wp:extent cx="563245" cy="0"/>
-                <wp:effectExtent l="0" t="76200" r="27305" b="95250"/>
+                <wp:effectExtent l="0" t="50800" r="0" b="76200"/>
                 <wp:wrapNone/>
                 <wp:docPr id="17" name="Straight Arrow Connector 17"/>
                 <wp:cNvGraphicFramePr/>
@@ -4599,18 +4691,13 @@
           </mc:Choice>
           <mc:Fallback>
             <w:pict>
-              <v:shape w14:anchorId="10098A6B" id="Straight Arrow Connector 17" o:spid="_x0000_s1026" type="#_x0000_t32" style="position:absolute;margin-left:195pt;margin-top:23.2pt;width:44.35pt;height:0;z-index:251685888;visibility:visible;mso-wrap-style:square;mso-width-percent:0;mso-height-percent:0;mso-wrap-distance-left:9pt;mso-wrap-distance-top:0;mso-wrap-distance-right:9pt;mso-wrap-distance-bottom:0;mso-position-horizontal:absolute;mso-position-horizontal-relative:text;mso-position-vertical:absolute;mso-position-vertical-relative:text;mso-width-percent:0;mso-height-percent:0;mso-width-relative:margin;mso-height-relative:margin" o:gfxdata="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" strokecolor="black [3213]" strokeweight=".5pt">
+              <v:shape w14:anchorId="62281E86" id="Straight Arrow Connector 17" o:spid="_x0000_s1026" type="#_x0000_t32" style="position:absolute;margin-left:194.45pt;margin-top:9.75pt;width:44.35pt;height:0;z-index:251685888;visibility:visible;mso-wrap-style:square;mso-width-percent:0;mso-height-percent:0;mso-wrap-distance-left:9pt;mso-wrap-distance-top:0;mso-wrap-distance-right:9pt;mso-wrap-distance-bottom:0;mso-position-horizontal:absolute;mso-position-horizontal-relative:text;mso-position-vertical:absolute;mso-position-vertical-relative:text;mso-width-percent:0;mso-height-percent:0;mso-width-relative:margin;mso-height-relative:margin" o:gfxdata="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" strokecolor="black [3213]" strokeweight=".5pt">
                 <v:stroke endarrow="block" joinstyle="miter"/>
               </v:shape>
             </w:pict>
           </mc:Fallback>
         </mc:AlternateContent>
       </w:r>
-    </w:p>
-    <w:p>
-      <w:pPr>
-        <w:spacing w:after="0" w:line="240" w:lineRule="auto"/>
-      </w:pPr>
     </w:p>
     <w:p>
       <w:pPr>
@@ -4855,7 +4942,7 @@
                                 <w:sz w:val="18"/>
                                 <w:szCs w:val="20"/>
                               </w:rPr>
-                              <w:t>89</w:t>
+                              <w:t>137</w:t>
                             </w:r>
                             <w:r>
                               <w:rPr>
@@ -4893,7 +4980,25 @@
                                 <w:sz w:val="18"/>
                                 <w:szCs w:val="20"/>
                               </w:rPr>
-                              <w:t xml:space="preserve"> (n = 52)</w:t>
+                              <w:t xml:space="preserve"> (n = </w:t>
+                            </w:r>
+                            <w:r>
+                              <w:rPr>
+                                <w:rFonts w:ascii="Arial" w:hAnsi="Arial" w:cs="Arial"/>
+                                <w:color w:val="000000" w:themeColor="text1"/>
+                                <w:sz w:val="18"/>
+                                <w:szCs w:val="20"/>
+                              </w:rPr>
+                              <w:t>59</w:t>
+                            </w:r>
+                            <w:r>
+                              <w:rPr>
+                                <w:rFonts w:ascii="Arial" w:hAnsi="Arial" w:cs="Arial"/>
+                                <w:color w:val="000000" w:themeColor="text1"/>
+                                <w:sz w:val="18"/>
+                                <w:szCs w:val="20"/>
+                              </w:rPr>
+                              <w:t>)</w:t>
                             </w:r>
                           </w:p>
                           <w:p>
@@ -5014,7 +5119,7 @@
                           <w:sz w:val="18"/>
                           <w:szCs w:val="20"/>
                         </w:rPr>
-                        <w:t>89</w:t>
+                        <w:t>137</w:t>
                       </w:r>
                       <w:r>
                         <w:rPr>
@@ -5052,7 +5157,25 @@
                           <w:sz w:val="18"/>
                           <w:szCs w:val="20"/>
                         </w:rPr>
-                        <w:t xml:space="preserve"> (n = 52)</w:t>
+                        <w:t xml:space="preserve"> (n = </w:t>
+                      </w:r>
+                      <w:r>
+                        <w:rPr>
+                          <w:rFonts w:ascii="Arial" w:hAnsi="Arial" w:cs="Arial"/>
+                          <w:color w:val="000000" w:themeColor="text1"/>
+                          <w:sz w:val="18"/>
+                          <w:szCs w:val="20"/>
+                        </w:rPr>
+                        <w:t>59</w:t>
+                      </w:r>
+                      <w:r>
+                        <w:rPr>
+                          <w:rFonts w:ascii="Arial" w:hAnsi="Arial" w:cs="Arial"/>
+                          <w:color w:val="000000" w:themeColor="text1"/>
+                          <w:sz w:val="18"/>
+                          <w:szCs w:val="20"/>
+                        </w:rPr>
+                        <w:t>)</w:t>
                       </w:r>
                     </w:p>
                     <w:p>

</xml_diff>